<commit_message>
Updated CV as left off EF
</commit_message>
<xml_diff>
--- a/Tony-Joanes-CV.docx
+++ b/Tony-Joanes-CV.docx
@@ -3,8 +3,6 @@
 <w:document xmlns:wpc="http://schemas.microsoft.com/office/word/2010/wordprocessingCanvas" xmlns:cx="http://schemas.microsoft.com/office/drawing/2014/chartex" xmlns:cx1="http://schemas.microsoft.com/office/drawing/2015/9/8/chartex" xmlns:cx2="http://schemas.microsoft.com/office/drawing/2015/10/21/chartex" xmlns:cx3="http://schemas.microsoft.com/office/drawing/2016/5/9/chartex" xmlns:cx4="http://schemas.microsoft.com/office/drawing/2016/5/10/chartex" xmlns:cx5="http://schemas.microsoft.com/office/drawing/2016/5/11/chartex" xmlns:cx6="http://schemas.microsoft.com/office/drawing/2016/5/12/chartex" xmlns:cx7="http://schemas.microsoft.com/office/drawing/2016/5/13/chartex" xmlns:cx8="http://schemas.microsoft.com/office/drawing/2016/5/14/chartex" xmlns:mc="http://schemas.openxmlformats.org/markup-compatibility/2006" xmlns:aink="http://schemas.microsoft.com/office/drawing/2016/ink" xmlns:am3d="http://schemas.microsoft.com/office/drawing/2017/model3d" xmlns:o="urn:schemas-microsoft-com:office:office" xmlns:r="http://schemas.openxmlformats.org/officeDocument/2006/relationships" xmlns:m="http://schemas.openxmlformats.org/officeDocument/2006/math" xmlns:v="urn:schemas-microsoft-com:vml" xmlns:wp14="http://schemas.microsoft.com/office/word/2010/wordprocessingDrawing" xmlns:wp="http://schemas.openxmlformats.org/drawingml/2006/wordprocessingDrawing" xmlns:w10="urn:schemas-microsoft-com:office:word" xmlns:w="http://schemas.openxmlformats.org/wordprocessingml/2006/main" xmlns:w14="http://schemas.microsoft.com/office/word/2010/wordml" xmlns:w15="http://schemas.microsoft.com/office/word/2012/wordml" xmlns:w16cid="http://schemas.microsoft.com/office/word/2016/wordml/cid" xmlns:w16se="http://schemas.microsoft.com/office/word/2015/wordml/symex" xmlns:wpg="http://schemas.microsoft.com/office/word/2010/wordprocessingGroup" xmlns:wpi="http://schemas.microsoft.com/office/word/2010/wordprocessingInk" xmlns:wne="http://schemas.microsoft.com/office/word/2006/wordml" xmlns:wps="http://schemas.microsoft.com/office/word/2010/wordprocessingShape" mc:Ignorable="w14 w15 w16se w16cid wp14">
   <w:body>
     <w:p>
-      <w:bookmarkStart w:id="0" w:name="_GoBack"/>
-      <w:bookmarkEnd w:id="0"/>
       <w:r>
         <w:rPr>
           <w:noProof/>
@@ -656,6 +654,40 @@
                                 <w:lang w:val="en-US"/>
                               </w:rPr>
                             </w:pPr>
+                            <w:proofErr w:type="spellStart"/>
+                            <w:r>
+                              <w:rPr>
+                                <w:sz w:val="24"/>
+                                <w:szCs w:val="24"/>
+                                <w:lang w:val="en-US"/>
+                              </w:rPr>
+                              <w:t>EntityFramework</w:t>
+                            </w:r>
+                            <w:proofErr w:type="spellEnd"/>
+                            <w:r>
+                              <w:rPr>
+                                <w:sz w:val="24"/>
+                                <w:szCs w:val="24"/>
+                                <w:lang w:val="en-US"/>
+                              </w:rPr>
+                              <w:t>, Dapper</w:t>
+                            </w:r>
+                            <w:bookmarkStart w:id="0" w:name="_GoBack"/>
+                            <w:bookmarkEnd w:id="0"/>
+                          </w:p>
+                          <w:p>
+                            <w:pPr>
+                              <w:pStyle w:val="NoSpacing"/>
+                              <w:numPr>
+                                <w:ilvl w:val="0"/>
+                                <w:numId w:val="3"/>
+                              </w:numPr>
+                              <w:rPr>
+                                <w:sz w:val="24"/>
+                                <w:szCs w:val="24"/>
+                                <w:lang w:val="en-US"/>
+                              </w:rPr>
+                            </w:pPr>
                             <w:r>
                               <w:rPr>
                                 <w:sz w:val="24"/>
@@ -1457,6 +1489,40 @@
                         </w:rPr>
                         <w:t>, Visual Studio Online</w:t>
                       </w:r>
+                    </w:p>
+                    <w:p>
+                      <w:pPr>
+                        <w:pStyle w:val="NoSpacing"/>
+                        <w:numPr>
+                          <w:ilvl w:val="0"/>
+                          <w:numId w:val="3"/>
+                        </w:numPr>
+                        <w:rPr>
+                          <w:sz w:val="24"/>
+                          <w:szCs w:val="24"/>
+                          <w:lang w:val="en-US"/>
+                        </w:rPr>
+                      </w:pPr>
+                      <w:proofErr w:type="spellStart"/>
+                      <w:r>
+                        <w:rPr>
+                          <w:sz w:val="24"/>
+                          <w:szCs w:val="24"/>
+                          <w:lang w:val="en-US"/>
+                        </w:rPr>
+                        <w:t>EntityFramework</w:t>
+                      </w:r>
+                      <w:proofErr w:type="spellEnd"/>
+                      <w:r>
+                        <w:rPr>
+                          <w:sz w:val="24"/>
+                          <w:szCs w:val="24"/>
+                          <w:lang w:val="en-US"/>
+                        </w:rPr>
+                        <w:t>, Dapper</w:t>
+                      </w:r>
+                      <w:bookmarkStart w:id="1" w:name="_GoBack"/>
+                      <w:bookmarkEnd w:id="1"/>
                     </w:p>
                     <w:p>
                       <w:pPr>

</xml_diff>